<commit_message>
[GPR] Atualização final no plano geral e adição de algumas assinaturas.
</commit_message>
<xml_diff>
--- a/Artefatos de Documentação/Processo Aplicado/EveRemind/2-Gerencia de Projeto/Escopo do Projeto.docx
+++ b/Artefatos de Documentação/Processo Aplicado/EveRemind/2-Gerencia de Projeto/Escopo do Projeto.docx
@@ -35,7 +35,7 @@
     </w:p>
     <w:p>
       <w:pPr>
-        <w:pStyle w:val="PargrafodaLista"/>
+        <w:pStyle w:val="ListParagraph"/>
         <w:numPr>
           <w:ilvl w:val="0"/>
           <w:numId w:val="1"/>
@@ -43,7 +43,7 @@
         <w:jc w:val="both"/>
         <w:outlineLvl w:val="0"/>
         <w:rPr>
-          <w:rStyle w:val="Forte"/>
+          <w:rStyle w:val="Strong"/>
           <w:rFonts w:ascii="Arial" w:hAnsi="Arial" w:cs="Arial"/>
           <w:sz w:val="32"/>
           <w:szCs w:val="32"/>
@@ -51,7 +51,7 @@
       </w:pPr>
       <w:r>
         <w:rPr>
-          <w:rStyle w:val="Forte"/>
+          <w:rStyle w:val="Strong"/>
           <w:rFonts w:ascii="Arial" w:hAnsi="Arial" w:cs="Arial"/>
           <w:sz w:val="32"/>
           <w:szCs w:val="32"/>
@@ -121,7 +121,7 @@
     </w:p>
     <w:p>
       <w:pPr>
-        <w:pStyle w:val="PargrafodaLista"/>
+        <w:pStyle w:val="ListParagraph"/>
         <w:numPr>
           <w:ilvl w:val="0"/>
           <w:numId w:val="1"/>
@@ -147,7 +147,7 @@
     </w:p>
     <w:p>
       <w:pPr>
-        <w:pStyle w:val="PargrafodaLista"/>
+        <w:pStyle w:val="ListParagraph"/>
         <w:ind w:left="708"/>
         <w:jc w:val="both"/>
         <w:rPr>
@@ -163,7 +163,7 @@
     </w:p>
     <w:p>
       <w:pPr>
-        <w:pStyle w:val="PargrafodaLista"/>
+        <w:pStyle w:val="ListParagraph"/>
         <w:ind w:left="708"/>
         <w:jc w:val="both"/>
         <w:rPr>
@@ -173,7 +173,7 @@
     </w:p>
     <w:p>
       <w:pPr>
-        <w:pStyle w:val="PargrafodaLista"/>
+        <w:pStyle w:val="ListParagraph"/>
         <w:ind w:left="708"/>
         <w:jc w:val="both"/>
         <w:rPr>
@@ -189,7 +189,7 @@
     </w:p>
     <w:p>
       <w:pPr>
-        <w:pStyle w:val="PargrafodaLista"/>
+        <w:pStyle w:val="ListParagraph"/>
         <w:ind w:left="708"/>
         <w:jc w:val="both"/>
         <w:rPr>
@@ -205,7 +205,7 @@
     </w:p>
     <w:p>
       <w:pPr>
-        <w:pStyle w:val="PargrafodaLista"/>
+        <w:pStyle w:val="ListParagraph"/>
         <w:ind w:left="708"/>
         <w:jc w:val="both"/>
         <w:rPr>
@@ -221,7 +221,7 @@
     </w:p>
     <w:p>
       <w:pPr>
-        <w:pStyle w:val="PargrafodaLista"/>
+        <w:pStyle w:val="ListParagraph"/>
         <w:ind w:left="708"/>
         <w:jc w:val="both"/>
         <w:rPr>
@@ -237,7 +237,7 @@
     </w:p>
     <w:p>
       <w:pPr>
-        <w:pStyle w:val="PargrafodaLista"/>
+        <w:pStyle w:val="ListParagraph"/>
         <w:ind w:left="708"/>
         <w:jc w:val="both"/>
         <w:rPr>
@@ -258,7 +258,7 @@
     </w:p>
     <w:p>
       <w:pPr>
-        <w:pStyle w:val="PargrafodaLista"/>
+        <w:pStyle w:val="ListParagraph"/>
         <w:numPr>
           <w:ilvl w:val="0"/>
           <w:numId w:val="1"/>
@@ -282,7 +282,7 @@
     </w:p>
     <w:p>
       <w:pPr>
-        <w:pStyle w:val="PargrafodaLista"/>
+        <w:pStyle w:val="ListParagraph"/>
         <w:ind w:left="360" w:right="-425" w:hanging="1069"/>
         <w:jc w:val="both"/>
         <w:rPr>
@@ -297,13 +297,13 @@
           <w:noProof/>
           <w:sz w:val="32"/>
           <w:szCs w:val="32"/>
-          <w:lang w:eastAsia="pt-BR"/>
+          <w:lang w:val="en-US" w:eastAsia="en-US"/>
         </w:rPr>
         <w:drawing>
-          <wp:inline distT="0" distB="0" distL="0" distR="0" wp14:anchorId="035A2A3B" wp14:editId="7EBC823F">
-            <wp:extent cx="7252335" cy="3622040"/>
-            <wp:effectExtent l="0" t="0" r="12065" b="10160"/>
-            <wp:docPr id="1" name="Imagem 1"/>
+          <wp:inline distT="0" distB="0" distL="0" distR="0" wp14:anchorId="11A7B0F5" wp14:editId="4582D12B">
+            <wp:extent cx="7256145" cy="3622040"/>
+            <wp:effectExtent l="0" t="0" r="8255" b="10160"/>
+            <wp:docPr id="2" name="Picture 2"/>
             <wp:cNvGraphicFramePr>
               <a:graphicFrameLocks xmlns:a="http://schemas.openxmlformats.org/drawingml/2006/main" noChangeAspect="1"/>
             </wp:cNvGraphicFramePr>
@@ -311,7 +311,7 @@
               <a:graphicData uri="http://schemas.openxmlformats.org/drawingml/2006/picture">
                 <pic:pic xmlns:pic="http://schemas.openxmlformats.org/drawingml/2006/picture">
                   <pic:nvPicPr>
-                    <pic:cNvPr id="1" name="EAP.jpg"/>
+                    <pic:cNvPr id="2" name="Picture1.png"/>
                     <pic:cNvPicPr/>
                   </pic:nvPicPr>
                   <pic:blipFill>
@@ -329,7 +329,7 @@
                   <pic:spPr>
                     <a:xfrm>
                       <a:off x="0" y="0"/>
-                      <a:ext cx="7324429" cy="3658046"/>
+                      <a:ext cx="7268440" cy="3628177"/>
                     </a:xfrm>
                     <a:prstGeom prst="rect">
                       <a:avLst/>
@@ -344,7 +344,7 @@
     </w:p>
     <w:p>
       <w:pPr>
-        <w:pStyle w:val="PargrafodaLista"/>
+        <w:pStyle w:val="ListParagraph"/>
         <w:numPr>
           <w:ilvl w:val="0"/>
           <w:numId w:val="1"/>
@@ -368,64 +368,429 @@
     </w:p>
     <w:p>
       <w:pPr>
-        <w:pStyle w:val="PargrafodaLista"/>
+        <w:ind w:left="708"/>
+        <w:jc w:val="both"/>
+      </w:pPr>
+      <w:r>
+        <w:t xml:space="preserve">Para cada atividade da EAP acima será </w:t>
+      </w:r>
+      <w:r>
+        <w:t xml:space="preserve">brevemente </w:t>
+      </w:r>
+      <w:r>
+        <w:t>especificado o que deve conter em cada uma:</w:t>
+      </w:r>
+    </w:p>
+    <w:p>
+      <w:pPr>
+        <w:pStyle w:val="ListParagraph"/>
+        <w:numPr>
+          <w:ilvl w:val="0"/>
+          <w:numId w:val="4"/>
+        </w:numPr>
+        <w:jc w:val="both"/>
+      </w:pPr>
+      <w:r>
+        <w:t>Plano de Estimativas:</w:t>
+      </w:r>
+      <w:r>
+        <w:t xml:space="preserve"> Deve conter </w:t>
+      </w:r>
+      <w:r>
+        <w:t>estimativas de esforço, recursos humanos, matérias, ambientais e custo de cada área de processo.</w:t>
+      </w:r>
+    </w:p>
+    <w:p>
+      <w:pPr>
+        <w:pStyle w:val="ListParagraph"/>
+        <w:numPr>
+          <w:ilvl w:val="0"/>
+          <w:numId w:val="4"/>
+        </w:numPr>
+        <w:jc w:val="both"/>
+      </w:pPr>
+      <w:r>
+        <w:t>Gerenciamento de Riscos:</w:t>
+      </w:r>
+      <w:r>
+        <w:t xml:space="preserve"> Deve gerenciar riscos correlacionados com o projeto e especificar ações de correção.</w:t>
+      </w:r>
+    </w:p>
+    <w:p>
+      <w:pPr>
+        <w:pStyle w:val="ListParagraph"/>
+        <w:numPr>
+          <w:ilvl w:val="0"/>
+          <w:numId w:val="4"/>
+        </w:numPr>
+        <w:jc w:val="both"/>
+      </w:pPr>
+      <w:r>
+        <w:lastRenderedPageBreak/>
+        <w:t>Cronograma:</w:t>
+      </w:r>
+      <w:r>
+        <w:t xml:space="preserve"> Contém datas, custo, responsabilidade e esforço de cada atividade de cada área de processo.</w:t>
+      </w:r>
+    </w:p>
+    <w:p>
+      <w:pPr>
+        <w:pStyle w:val="ListParagraph"/>
+        <w:numPr>
+          <w:ilvl w:val="0"/>
+          <w:numId w:val="4"/>
+        </w:numPr>
+        <w:jc w:val="both"/>
+      </w:pPr>
+      <w:r>
+        <w:t>Plano de Envolvimento:</w:t>
+      </w:r>
+      <w:r>
+        <w:t xml:space="preserve"> Deve conter apenas envolvimentos de pessoas de áreas diferentes no projeto.</w:t>
+      </w:r>
+    </w:p>
+    <w:p>
+      <w:pPr>
+        <w:pStyle w:val="ListParagraph"/>
+        <w:numPr>
+          <w:ilvl w:val="0"/>
+          <w:numId w:val="4"/>
+        </w:numPr>
+        <w:jc w:val="both"/>
+      </w:pPr>
+      <w:r>
+        <w:t>Requisitos do Sistema:</w:t>
+      </w:r>
+      <w:r>
+        <w:t xml:space="preserve"> Contém requisitos do sistema, funcionais e não-funcionais, casos de uso e matriz de rastreabilidade.</w:t>
+      </w:r>
+    </w:p>
+    <w:p>
+      <w:pPr>
+        <w:pStyle w:val="ListParagraph"/>
+        <w:numPr>
+          <w:ilvl w:val="0"/>
+          <w:numId w:val="4"/>
+        </w:numPr>
+        <w:jc w:val="both"/>
+      </w:pPr>
+      <w:r>
+        <w:t>Plano Geral do Projeto:</w:t>
+      </w:r>
+      <w:r>
+        <w:t xml:space="preserve"> Deve conter a execução do projeto, mas não tarefas.</w:t>
+      </w:r>
+    </w:p>
+    <w:p>
+      <w:pPr>
+        <w:pStyle w:val="ListParagraph"/>
+        <w:numPr>
+          <w:ilvl w:val="0"/>
+          <w:numId w:val="4"/>
+        </w:numPr>
+        <w:jc w:val="both"/>
+      </w:pPr>
+      <w:r>
+        <w:t>Documento de Arquitetura:</w:t>
+      </w:r>
+      <w:r>
+        <w:t xml:space="preserve"> Deve conter apenas visões, diagrama de classes e diagrama de casos de uso do projeto.</w:t>
+      </w:r>
+    </w:p>
+    <w:p>
+      <w:pPr>
+        <w:pStyle w:val="ListParagraph"/>
+        <w:numPr>
+          <w:ilvl w:val="0"/>
+          <w:numId w:val="4"/>
+        </w:numPr>
+        <w:jc w:val="both"/>
+      </w:pPr>
+      <w:r>
+        <w:t>Plano de GCS:</w:t>
+      </w:r>
+      <w:r>
+        <w:t xml:space="preserve"> Se limita a identificar e nomear artefatos, além de organizar a estrutura do repositório.</w:t>
+      </w:r>
+    </w:p>
+    <w:p>
+      <w:pPr>
+        <w:pStyle w:val="ListParagraph"/>
+        <w:numPr>
+          <w:ilvl w:val="0"/>
+          <w:numId w:val="4"/>
+        </w:numPr>
+        <w:jc w:val="both"/>
+      </w:pPr>
+      <w:r>
+        <w:t>Plano de V&amp;V:</w:t>
+      </w:r>
+      <w:r>
+        <w:t xml:space="preserve"> Deve conter o planejamento de todos os tipos de V&amp;V incluídos no projeto.</w:t>
+      </w:r>
+    </w:p>
+    <w:p>
+      <w:pPr>
+        <w:pStyle w:val="ListParagraph"/>
+        <w:numPr>
+          <w:ilvl w:val="0"/>
+          <w:numId w:val="4"/>
+        </w:numPr>
+        <w:jc w:val="both"/>
+      </w:pPr>
+      <w:r>
+        <w:t>Plano de GQA:</w:t>
+      </w:r>
+      <w:r>
+        <w:t xml:space="preserve"> Contém como será verificado a qualidade do processo, e ações corretivas.</w:t>
+      </w:r>
+    </w:p>
+    <w:p>
+      <w:pPr>
+        <w:pStyle w:val="ListParagraph"/>
+        <w:numPr>
+          <w:ilvl w:val="0"/>
+          <w:numId w:val="4"/>
+        </w:numPr>
+        <w:jc w:val="both"/>
+      </w:pPr>
+      <w:r>
+        <w:t>Plano de Manutenção de Software:</w:t>
+      </w:r>
+      <w:r>
+        <w:t xml:space="preserve"> Deve conter a estrutura de como será executada uma manutenção de qualquer tipo do projeto.</w:t>
+      </w:r>
+    </w:p>
+    <w:p>
+      <w:pPr>
+        <w:pStyle w:val="ListParagraph"/>
+        <w:numPr>
+          <w:ilvl w:val="0"/>
+          <w:numId w:val="4"/>
+        </w:numPr>
+        <w:jc w:val="both"/>
+      </w:pPr>
+      <w:r>
+        <w:t>Código-Fonte:</w:t>
+      </w:r>
+      <w:r>
+        <w:t xml:space="preserve"> Contém o produto codificado.</w:t>
+      </w:r>
+    </w:p>
+    <w:p>
+      <w:pPr>
+        <w:pStyle w:val="ListParagraph"/>
+        <w:numPr>
+          <w:ilvl w:val="0"/>
+          <w:numId w:val="4"/>
+        </w:numPr>
+        <w:jc w:val="both"/>
+      </w:pPr>
+      <w:r>
+        <w:t>Protótipos:</w:t>
+      </w:r>
+      <w:r>
+        <w:t xml:space="preserve"> Parte funcional do produto.</w:t>
+      </w:r>
+    </w:p>
+    <w:p>
+      <w:pPr>
+        <w:pStyle w:val="ListParagraph"/>
+        <w:numPr>
+          <w:ilvl w:val="0"/>
+          <w:numId w:val="4"/>
+        </w:numPr>
+        <w:jc w:val="both"/>
+      </w:pPr>
+      <w:r>
+        <w:t>Casos de Teste:</w:t>
+      </w:r>
+      <w:r>
+        <w:t xml:space="preserve"> Deve conter testes se limitando ao escopo do produto.</w:t>
+      </w:r>
+    </w:p>
+    <w:p>
+      <w:pPr>
+        <w:pStyle w:val="ListParagraph"/>
+        <w:numPr>
+          <w:ilvl w:val="0"/>
+          <w:numId w:val="4"/>
+        </w:numPr>
+        <w:jc w:val="both"/>
+      </w:pPr>
+      <w:r>
+        <w:t>Plano de Testes:</w:t>
+      </w:r>
+      <w:r>
+        <w:t xml:space="preserve"> Deve conter um plano de execução para os testes.</w:t>
+      </w:r>
+    </w:p>
+    <w:p>
+      <w:pPr>
+        <w:pStyle w:val="ListParagraph"/>
+        <w:numPr>
+          <w:ilvl w:val="0"/>
+          <w:numId w:val="4"/>
+        </w:numPr>
+        <w:jc w:val="both"/>
+      </w:pPr>
+      <w:r>
+        <w:t>Design de Testes:</w:t>
+      </w:r>
+      <w:r>
+        <w:t xml:space="preserve"> Deve conter o projeto e avaliação dos testes.</w:t>
+      </w:r>
+    </w:p>
+    <w:p>
+      <w:pPr>
+        <w:pStyle w:val="ListParagraph"/>
+        <w:numPr>
+          <w:ilvl w:val="0"/>
+          <w:numId w:val="4"/>
+        </w:numPr>
+        <w:jc w:val="both"/>
+      </w:pPr>
+      <w:r>
+        <w:t>Relatório de V&amp;V:</w:t>
+      </w:r>
+      <w:r>
+        <w:t xml:space="preserve"> Relatório contendo resultados e avaliação de testes.</w:t>
+      </w:r>
+    </w:p>
+    <w:p>
+      <w:pPr>
+        <w:jc w:val="both"/>
+      </w:pPr>
+    </w:p>
+    <w:p>
+      <w:pPr>
         <w:ind w:left="360"/>
         <w:jc w:val="both"/>
       </w:pPr>
-      <w:r>
-        <w:t>&lt;&lt;Aqui será listada as restrições com relação a alguma tarefa da estrutura de EAP. Restrições essas que podem de alguma maneira limitar as opções da equipe.&gt;&gt;</w:t>
-      </w:r>
-      <w:bookmarkStart w:id="0" w:name="_GoBack"/>
-      <w:bookmarkEnd w:id="0"/>
-    </w:p>
-    <w:p>
-      <w:pPr>
-        <w:jc w:val="both"/>
+    </w:p>
+    <w:p>
+      <w:pPr>
+        <w:pStyle w:val="ListParagraph"/>
+        <w:ind w:left="360" w:hanging="218"/>
+        <w:jc w:val="both"/>
+        <w:outlineLvl w:val="0"/>
         <w:rPr>
           <w:b/>
           <w:sz w:val="32"/>
           <w:szCs w:val="32"/>
         </w:rPr>
       </w:pPr>
-    </w:p>
-    <w:p>
-      <w:pPr>
-        <w:pStyle w:val="PargrafodaLista"/>
-        <w:numPr>
-          <w:ilvl w:val="0"/>
-          <w:numId w:val="1"/>
-        </w:numPr>
-        <w:jc w:val="both"/>
-        <w:outlineLvl w:val="0"/>
+      <w:r>
         <w:rPr>
           <w:b/>
           <w:sz w:val="32"/>
           <w:szCs w:val="32"/>
         </w:rPr>
-      </w:pPr>
+        <w:t xml:space="preserve">5. </w:t>
+      </w:r>
       <w:r>
         <w:rPr>
           <w:b/>
           <w:sz w:val="32"/>
           <w:szCs w:val="32"/>
         </w:rPr>
-        <w:t>Aprovação e Divulgação</w:t>
+        <w:t>Aprovação</w:t>
+      </w:r>
+    </w:p>
+    <w:p>
+      <w:pPr>
+        <w:pStyle w:val="ListParagraph"/>
+        <w:ind w:left="360" w:hanging="218"/>
+        <w:jc w:val="both"/>
+        <w:outlineLvl w:val="0"/>
+        <w:rPr>
+          <w:b/>
+          <w:sz w:val="32"/>
+          <w:szCs w:val="32"/>
+        </w:rPr>
+      </w:pPr>
+      <w:bookmarkStart w:id="0" w:name="_GoBack"/>
+      <w:bookmarkEnd w:id="0"/>
+    </w:p>
+    <w:p>
+      <w:pPr>
+        <w:pStyle w:val="ListParagraph"/>
+        <w:ind w:left="360" w:hanging="218"/>
+        <w:jc w:val="both"/>
+        <w:outlineLvl w:val="0"/>
+        <w:rPr>
+          <w:b/>
+          <w:sz w:val="32"/>
+          <w:szCs w:val="32"/>
+        </w:rPr>
+      </w:pPr>
+    </w:p>
+    <w:p>
+      <w:pPr>
+        <w:pStyle w:val="ListParagraph"/>
+        <w:pBdr>
+          <w:bottom w:val="single" w:sz="12" w:space="1" w:color="auto"/>
+        </w:pBdr>
+        <w:ind w:left="360" w:hanging="218"/>
+        <w:jc w:val="center"/>
+        <w:outlineLvl w:val="0"/>
+      </w:pPr>
+      <w:r>
+        <w:rPr>
+          <w:noProof/>
+          <w:lang w:val="en-US" w:eastAsia="en-US"/>
+        </w:rPr>
+        <w:drawing>
+          <wp:inline distT="0" distB="0" distL="0" distR="0" wp14:anchorId="7846E7A4" wp14:editId="0AC11FDC">
+            <wp:extent cx="2971800" cy="774700"/>
+            <wp:effectExtent l="0" t="0" r="0" b="12700"/>
+            <wp:docPr id="3" name="Picture 3"/>
+            <wp:cNvGraphicFramePr>
+              <a:graphicFrameLocks xmlns:a="http://schemas.openxmlformats.org/drawingml/2006/main" noChangeAspect="1"/>
+            </wp:cNvGraphicFramePr>
+            <a:graphic xmlns:a="http://schemas.openxmlformats.org/drawingml/2006/main">
+              <a:graphicData uri="http://schemas.openxmlformats.org/drawingml/2006/picture">
+                <pic:pic xmlns:pic="http://schemas.openxmlformats.org/drawingml/2006/picture">
+                  <pic:nvPicPr>
+                    <pic:cNvPr id="3" name="ViniciusAss.png"/>
+                    <pic:cNvPicPr/>
+                  </pic:nvPicPr>
+                  <pic:blipFill>
+                    <a:blip r:embed="rId7">
+                      <a:extLst>
+                        <a:ext uri="{28A0092B-C50C-407E-A947-70E740481C1C}">
+                          <a14:useLocalDpi xmlns:a14="http://schemas.microsoft.com/office/drawing/2010/main" val="0"/>
+                        </a:ext>
+                      </a:extLst>
+                    </a:blip>
+                    <a:stretch>
+                      <a:fillRect/>
+                    </a:stretch>
+                  </pic:blipFill>
+                  <pic:spPr>
+                    <a:xfrm>
+                      <a:off x="0" y="0"/>
+                      <a:ext cx="2971800" cy="774700"/>
+                    </a:xfrm>
+                    <a:prstGeom prst="rect">
+                      <a:avLst/>
+                    </a:prstGeom>
+                  </pic:spPr>
+                </pic:pic>
+              </a:graphicData>
+            </a:graphic>
+          </wp:inline>
+        </w:drawing>
       </w:r>
     </w:p>
     <w:p>
       <w:pPr>
         <w:ind w:left="360"/>
-        <w:jc w:val="both"/>
-      </w:pPr>
-      <w:r>
-        <w:t>&lt;&lt;O plano é aprovado aqui depois de pronto.&gt;&gt;</w:t>
-      </w:r>
-    </w:p>
-    <w:p>
-      <w:pPr>
-        <w:ind w:left="360"/>
-        <w:jc w:val="both"/>
-      </w:pPr>
+        <w:jc w:val="center"/>
+      </w:pPr>
+      <w:r>
+        <w:t>Gerente de Projetos</w:t>
+      </w:r>
     </w:p>
     <w:sectPr>
       <w:pgSz w:w="11900" w:h="16840"/>
@@ -440,6 +805,232 @@
 <file path=word/numbering.xml><?xml version="1.0" encoding="utf-8"?>
 <w:numbering xmlns:wpc="http://schemas.microsoft.com/office/word/2010/wordprocessingCanvas" xmlns:mo="http://schemas.microsoft.com/office/mac/office/2008/main" xmlns:mc="http://schemas.openxmlformats.org/markup-compatibility/2006" xmlns:mv="urn:schemas-microsoft-com:mac:vml" xmlns:o="urn:schemas-microsoft-com:office:office" xmlns:r="http://schemas.openxmlformats.org/officeDocument/2006/relationships" xmlns:m="http://schemas.openxmlformats.org/officeDocument/2006/math" xmlns:v="urn:schemas-microsoft-com:vml" xmlns:wp14="http://schemas.microsoft.com/office/word/2010/wordprocessingDrawing" xmlns:wp="http://schemas.openxmlformats.org/drawingml/2006/wordprocessingDrawing" xmlns:w10="urn:schemas-microsoft-com:office:word" xmlns:w="http://schemas.openxmlformats.org/wordprocessingml/2006/main" xmlns:w14="http://schemas.microsoft.com/office/word/2010/wordml" xmlns:w15="http://schemas.microsoft.com/office/word/2012/wordml" xmlns:wpg="http://schemas.microsoft.com/office/word/2010/wordprocessingGroup" xmlns:wpi="http://schemas.microsoft.com/office/word/2010/wordprocessingInk" xmlns:wne="http://schemas.microsoft.com/office/word/2006/wordml" xmlns:wps="http://schemas.microsoft.com/office/word/2010/wordprocessingShape" mc:Ignorable="w14 w15 wp14">
   <w:abstractNum w:abstractNumId="0">
+    <w:nsid w:val="0AA800DA"/>
+    <w:multiLevelType w:val="hybridMultilevel"/>
+    <w:tmpl w:val="AB2AFE08"/>
+    <w:lvl w:ilvl="0" w:tplc="04090001">
+      <w:start w:val="1"/>
+      <w:numFmt w:val="bullet"/>
+      <w:lvlText w:val=""/>
+      <w:lvlJc w:val="left"/>
+      <w:pPr>
+        <w:ind w:left="1420" w:hanging="360"/>
+      </w:pPr>
+      <w:rPr>
+        <w:rFonts w:ascii="Symbol" w:hAnsi="Symbol" w:hint="default"/>
+      </w:rPr>
+    </w:lvl>
+    <w:lvl w:ilvl="1" w:tplc="04090003" w:tentative="1">
+      <w:start w:val="1"/>
+      <w:numFmt w:val="bullet"/>
+      <w:lvlText w:val="o"/>
+      <w:lvlJc w:val="left"/>
+      <w:pPr>
+        <w:ind w:left="2140" w:hanging="360"/>
+      </w:pPr>
+      <w:rPr>
+        <w:rFonts w:ascii="Courier New" w:hAnsi="Courier New" w:cs="Courier New" w:hint="default"/>
+      </w:rPr>
+    </w:lvl>
+    <w:lvl w:ilvl="2" w:tplc="04090005" w:tentative="1">
+      <w:start w:val="1"/>
+      <w:numFmt w:val="bullet"/>
+      <w:lvlText w:val=""/>
+      <w:lvlJc w:val="left"/>
+      <w:pPr>
+        <w:ind w:left="2860" w:hanging="360"/>
+      </w:pPr>
+      <w:rPr>
+        <w:rFonts w:ascii="Wingdings" w:hAnsi="Wingdings" w:hint="default"/>
+      </w:rPr>
+    </w:lvl>
+    <w:lvl w:ilvl="3" w:tplc="04090001" w:tentative="1">
+      <w:start w:val="1"/>
+      <w:numFmt w:val="bullet"/>
+      <w:lvlText w:val=""/>
+      <w:lvlJc w:val="left"/>
+      <w:pPr>
+        <w:ind w:left="3580" w:hanging="360"/>
+      </w:pPr>
+      <w:rPr>
+        <w:rFonts w:ascii="Symbol" w:hAnsi="Symbol" w:hint="default"/>
+      </w:rPr>
+    </w:lvl>
+    <w:lvl w:ilvl="4" w:tplc="04090003" w:tentative="1">
+      <w:start w:val="1"/>
+      <w:numFmt w:val="bullet"/>
+      <w:lvlText w:val="o"/>
+      <w:lvlJc w:val="left"/>
+      <w:pPr>
+        <w:ind w:left="4300" w:hanging="360"/>
+      </w:pPr>
+      <w:rPr>
+        <w:rFonts w:ascii="Courier New" w:hAnsi="Courier New" w:cs="Courier New" w:hint="default"/>
+      </w:rPr>
+    </w:lvl>
+    <w:lvl w:ilvl="5" w:tplc="04090005" w:tentative="1">
+      <w:start w:val="1"/>
+      <w:numFmt w:val="bullet"/>
+      <w:lvlText w:val=""/>
+      <w:lvlJc w:val="left"/>
+      <w:pPr>
+        <w:ind w:left="5020" w:hanging="360"/>
+      </w:pPr>
+      <w:rPr>
+        <w:rFonts w:ascii="Wingdings" w:hAnsi="Wingdings" w:hint="default"/>
+      </w:rPr>
+    </w:lvl>
+    <w:lvl w:ilvl="6" w:tplc="04090001" w:tentative="1">
+      <w:start w:val="1"/>
+      <w:numFmt w:val="bullet"/>
+      <w:lvlText w:val=""/>
+      <w:lvlJc w:val="left"/>
+      <w:pPr>
+        <w:ind w:left="5740" w:hanging="360"/>
+      </w:pPr>
+      <w:rPr>
+        <w:rFonts w:ascii="Symbol" w:hAnsi="Symbol" w:hint="default"/>
+      </w:rPr>
+    </w:lvl>
+    <w:lvl w:ilvl="7" w:tplc="04090003" w:tentative="1">
+      <w:start w:val="1"/>
+      <w:numFmt w:val="bullet"/>
+      <w:lvlText w:val="o"/>
+      <w:lvlJc w:val="left"/>
+      <w:pPr>
+        <w:ind w:left="6460" w:hanging="360"/>
+      </w:pPr>
+      <w:rPr>
+        <w:rFonts w:ascii="Courier New" w:hAnsi="Courier New" w:cs="Courier New" w:hint="default"/>
+      </w:rPr>
+    </w:lvl>
+    <w:lvl w:ilvl="8" w:tplc="04090005" w:tentative="1">
+      <w:start w:val="1"/>
+      <w:numFmt w:val="bullet"/>
+      <w:lvlText w:val=""/>
+      <w:lvlJc w:val="left"/>
+      <w:pPr>
+        <w:ind w:left="7180" w:hanging="360"/>
+      </w:pPr>
+      <w:rPr>
+        <w:rFonts w:ascii="Wingdings" w:hAnsi="Wingdings" w:hint="default"/>
+      </w:rPr>
+    </w:lvl>
+  </w:abstractNum>
+  <w:abstractNum w:abstractNumId="1">
+    <w:nsid w:val="32E41245"/>
+    <w:multiLevelType w:val="hybridMultilevel"/>
+    <w:tmpl w:val="33D6F3FE"/>
+    <w:lvl w:ilvl="0" w:tplc="04090001">
+      <w:start w:val="1"/>
+      <w:numFmt w:val="bullet"/>
+      <w:lvlText w:val=""/>
+      <w:lvlJc w:val="left"/>
+      <w:pPr>
+        <w:ind w:left="1428" w:hanging="360"/>
+      </w:pPr>
+      <w:rPr>
+        <w:rFonts w:ascii="Symbol" w:hAnsi="Symbol" w:hint="default"/>
+      </w:rPr>
+    </w:lvl>
+    <w:lvl w:ilvl="1" w:tplc="04090003" w:tentative="1">
+      <w:start w:val="1"/>
+      <w:numFmt w:val="bullet"/>
+      <w:lvlText w:val="o"/>
+      <w:lvlJc w:val="left"/>
+      <w:pPr>
+        <w:ind w:left="2148" w:hanging="360"/>
+      </w:pPr>
+      <w:rPr>
+        <w:rFonts w:ascii="Courier New" w:hAnsi="Courier New" w:cs="Courier New" w:hint="default"/>
+      </w:rPr>
+    </w:lvl>
+    <w:lvl w:ilvl="2" w:tplc="04090005" w:tentative="1">
+      <w:start w:val="1"/>
+      <w:numFmt w:val="bullet"/>
+      <w:lvlText w:val=""/>
+      <w:lvlJc w:val="left"/>
+      <w:pPr>
+        <w:ind w:left="2868" w:hanging="360"/>
+      </w:pPr>
+      <w:rPr>
+        <w:rFonts w:ascii="Wingdings" w:hAnsi="Wingdings" w:hint="default"/>
+      </w:rPr>
+    </w:lvl>
+    <w:lvl w:ilvl="3" w:tplc="04090001" w:tentative="1">
+      <w:start w:val="1"/>
+      <w:numFmt w:val="bullet"/>
+      <w:lvlText w:val=""/>
+      <w:lvlJc w:val="left"/>
+      <w:pPr>
+        <w:ind w:left="3588" w:hanging="360"/>
+      </w:pPr>
+      <w:rPr>
+        <w:rFonts w:ascii="Symbol" w:hAnsi="Symbol" w:hint="default"/>
+      </w:rPr>
+    </w:lvl>
+    <w:lvl w:ilvl="4" w:tplc="04090003" w:tentative="1">
+      <w:start w:val="1"/>
+      <w:numFmt w:val="bullet"/>
+      <w:lvlText w:val="o"/>
+      <w:lvlJc w:val="left"/>
+      <w:pPr>
+        <w:ind w:left="4308" w:hanging="360"/>
+      </w:pPr>
+      <w:rPr>
+        <w:rFonts w:ascii="Courier New" w:hAnsi="Courier New" w:cs="Courier New" w:hint="default"/>
+      </w:rPr>
+    </w:lvl>
+    <w:lvl w:ilvl="5" w:tplc="04090005" w:tentative="1">
+      <w:start w:val="1"/>
+      <w:numFmt w:val="bullet"/>
+      <w:lvlText w:val=""/>
+      <w:lvlJc w:val="left"/>
+      <w:pPr>
+        <w:ind w:left="5028" w:hanging="360"/>
+      </w:pPr>
+      <w:rPr>
+        <w:rFonts w:ascii="Wingdings" w:hAnsi="Wingdings" w:hint="default"/>
+      </w:rPr>
+    </w:lvl>
+    <w:lvl w:ilvl="6" w:tplc="04090001" w:tentative="1">
+      <w:start w:val="1"/>
+      <w:numFmt w:val="bullet"/>
+      <w:lvlText w:val=""/>
+      <w:lvlJc w:val="left"/>
+      <w:pPr>
+        <w:ind w:left="5748" w:hanging="360"/>
+      </w:pPr>
+      <w:rPr>
+        <w:rFonts w:ascii="Symbol" w:hAnsi="Symbol" w:hint="default"/>
+      </w:rPr>
+    </w:lvl>
+    <w:lvl w:ilvl="7" w:tplc="04090003" w:tentative="1">
+      <w:start w:val="1"/>
+      <w:numFmt w:val="bullet"/>
+      <w:lvlText w:val="o"/>
+      <w:lvlJc w:val="left"/>
+      <w:pPr>
+        <w:ind w:left="6468" w:hanging="360"/>
+      </w:pPr>
+      <w:rPr>
+        <w:rFonts w:ascii="Courier New" w:hAnsi="Courier New" w:cs="Courier New" w:hint="default"/>
+      </w:rPr>
+    </w:lvl>
+    <w:lvl w:ilvl="8" w:tplc="04090005" w:tentative="1">
+      <w:start w:val="1"/>
+      <w:numFmt w:val="bullet"/>
+      <w:lvlText w:val=""/>
+      <w:lvlJc w:val="left"/>
+      <w:pPr>
+        <w:ind w:left="7188" w:hanging="360"/>
+      </w:pPr>
+      <w:rPr>
+        <w:rFonts w:ascii="Wingdings" w:hAnsi="Wingdings" w:hint="default"/>
+      </w:rPr>
+    </w:lvl>
+  </w:abstractNum>
+  <w:abstractNum w:abstractNumId="2">
     <w:nsid w:val="378F24ED"/>
     <w:multiLevelType w:val="multilevel"/>
     <w:tmpl w:val="0C0A001F"/>
@@ -525,8 +1116,130 @@
       </w:pPr>
     </w:lvl>
   </w:abstractNum>
+  <w:abstractNum w:abstractNumId="3">
+    <w:nsid w:val="40040D09"/>
+    <w:multiLevelType w:val="hybridMultilevel"/>
+    <w:tmpl w:val="6FD82B7C"/>
+    <w:lvl w:ilvl="0" w:tplc="04090001">
+      <w:start w:val="1"/>
+      <w:numFmt w:val="bullet"/>
+      <w:lvlText w:val=""/>
+      <w:lvlJc w:val="left"/>
+      <w:pPr>
+        <w:ind w:left="720" w:hanging="360"/>
+      </w:pPr>
+      <w:rPr>
+        <w:rFonts w:ascii="Symbol" w:hAnsi="Symbol" w:hint="default"/>
+      </w:rPr>
+    </w:lvl>
+    <w:lvl w:ilvl="1" w:tplc="04090003" w:tentative="1">
+      <w:start w:val="1"/>
+      <w:numFmt w:val="bullet"/>
+      <w:lvlText w:val="o"/>
+      <w:lvlJc w:val="left"/>
+      <w:pPr>
+        <w:ind w:left="1440" w:hanging="360"/>
+      </w:pPr>
+      <w:rPr>
+        <w:rFonts w:ascii="Courier New" w:hAnsi="Courier New" w:cs="Courier New" w:hint="default"/>
+      </w:rPr>
+    </w:lvl>
+    <w:lvl w:ilvl="2" w:tplc="04090005" w:tentative="1">
+      <w:start w:val="1"/>
+      <w:numFmt w:val="bullet"/>
+      <w:lvlText w:val=""/>
+      <w:lvlJc w:val="left"/>
+      <w:pPr>
+        <w:ind w:left="2160" w:hanging="360"/>
+      </w:pPr>
+      <w:rPr>
+        <w:rFonts w:ascii="Wingdings" w:hAnsi="Wingdings" w:hint="default"/>
+      </w:rPr>
+    </w:lvl>
+    <w:lvl w:ilvl="3" w:tplc="04090001" w:tentative="1">
+      <w:start w:val="1"/>
+      <w:numFmt w:val="bullet"/>
+      <w:lvlText w:val=""/>
+      <w:lvlJc w:val="left"/>
+      <w:pPr>
+        <w:ind w:left="2880" w:hanging="360"/>
+      </w:pPr>
+      <w:rPr>
+        <w:rFonts w:ascii="Symbol" w:hAnsi="Symbol" w:hint="default"/>
+      </w:rPr>
+    </w:lvl>
+    <w:lvl w:ilvl="4" w:tplc="04090003" w:tentative="1">
+      <w:start w:val="1"/>
+      <w:numFmt w:val="bullet"/>
+      <w:lvlText w:val="o"/>
+      <w:lvlJc w:val="left"/>
+      <w:pPr>
+        <w:ind w:left="3600" w:hanging="360"/>
+      </w:pPr>
+      <w:rPr>
+        <w:rFonts w:ascii="Courier New" w:hAnsi="Courier New" w:cs="Courier New" w:hint="default"/>
+      </w:rPr>
+    </w:lvl>
+    <w:lvl w:ilvl="5" w:tplc="04090005" w:tentative="1">
+      <w:start w:val="1"/>
+      <w:numFmt w:val="bullet"/>
+      <w:lvlText w:val=""/>
+      <w:lvlJc w:val="left"/>
+      <w:pPr>
+        <w:ind w:left="4320" w:hanging="360"/>
+      </w:pPr>
+      <w:rPr>
+        <w:rFonts w:ascii="Wingdings" w:hAnsi="Wingdings" w:hint="default"/>
+      </w:rPr>
+    </w:lvl>
+    <w:lvl w:ilvl="6" w:tplc="04090001" w:tentative="1">
+      <w:start w:val="1"/>
+      <w:numFmt w:val="bullet"/>
+      <w:lvlText w:val=""/>
+      <w:lvlJc w:val="left"/>
+      <w:pPr>
+        <w:ind w:left="5040" w:hanging="360"/>
+      </w:pPr>
+      <w:rPr>
+        <w:rFonts w:ascii="Symbol" w:hAnsi="Symbol" w:hint="default"/>
+      </w:rPr>
+    </w:lvl>
+    <w:lvl w:ilvl="7" w:tplc="04090003" w:tentative="1">
+      <w:start w:val="1"/>
+      <w:numFmt w:val="bullet"/>
+      <w:lvlText w:val="o"/>
+      <w:lvlJc w:val="left"/>
+      <w:pPr>
+        <w:ind w:left="5760" w:hanging="360"/>
+      </w:pPr>
+      <w:rPr>
+        <w:rFonts w:ascii="Courier New" w:hAnsi="Courier New" w:cs="Courier New" w:hint="default"/>
+      </w:rPr>
+    </w:lvl>
+    <w:lvl w:ilvl="8" w:tplc="04090005" w:tentative="1">
+      <w:start w:val="1"/>
+      <w:numFmt w:val="bullet"/>
+      <w:lvlText w:val=""/>
+      <w:lvlJc w:val="left"/>
+      <w:pPr>
+        <w:ind w:left="6480" w:hanging="360"/>
+      </w:pPr>
+      <w:rPr>
+        <w:rFonts w:ascii="Wingdings" w:hAnsi="Wingdings" w:hint="default"/>
+      </w:rPr>
+    </w:lvl>
+  </w:abstractNum>
   <w:num w:numId="1">
+    <w:abstractNumId w:val="2"/>
+  </w:num>
+  <w:num w:numId="2">
+    <w:abstractNumId w:val="1"/>
+  </w:num>
+  <w:num w:numId="3">
     <w:abstractNumId w:val="0"/>
+  </w:num>
+  <w:num w:numId="4">
+    <w:abstractNumId w:val="3"/>
   </w:num>
 </w:numbering>
 </file>
@@ -934,13 +1647,13 @@
       <w:lang w:eastAsia="es-ES"/>
     </w:rPr>
   </w:style>
-  <w:style w:type="character" w:default="1" w:styleId="Fontepargpadro">
+  <w:style w:type="character" w:default="1" w:styleId="DefaultParagraphFont">
     <w:name w:val="Default Paragraph Font"/>
     <w:uiPriority w:val="1"/>
     <w:semiHidden/>
     <w:unhideWhenUsed/>
   </w:style>
-  <w:style w:type="table" w:default="1" w:styleId="Tabelanormal">
+  <w:style w:type="table" w:default="1" w:styleId="TableNormal">
     <w:name w:val="Normal Table"/>
     <w:uiPriority w:val="99"/>
     <w:semiHidden/>
@@ -955,13 +1668,13 @@
       </w:tblCellMar>
     </w:tblPr>
   </w:style>
-  <w:style w:type="numbering" w:default="1" w:styleId="Semlista">
+  <w:style w:type="numbering" w:default="1" w:styleId="NoList">
     <w:name w:val="No List"/>
     <w:uiPriority w:val="99"/>
     <w:semiHidden/>
     <w:unhideWhenUsed/>
   </w:style>
-  <w:style w:type="paragraph" w:styleId="PargrafodaLista">
+  <w:style w:type="paragraph" w:styleId="ListParagraph">
     <w:name w:val="List Paragraph"/>
     <w:basedOn w:val="Normal"/>
     <w:uiPriority w:val="34"/>
@@ -972,9 +1685,9 @@
       <w:contextualSpacing/>
     </w:pPr>
   </w:style>
-  <w:style w:type="character" w:styleId="Forte">
+  <w:style w:type="character" w:styleId="Strong">
     <w:name w:val="Strong"/>
-    <w:basedOn w:val="Fontepargpadro"/>
+    <w:basedOn w:val="DefaultParagraphFont"/>
     <w:uiPriority w:val="22"/>
     <w:qFormat/>
     <w:rsid w:val="00190526"/>
@@ -983,10 +1696,10 @@
       <w:bCs/>
     </w:rPr>
   </w:style>
-  <w:style w:type="paragraph" w:styleId="MapadoDocumento">
+  <w:style w:type="paragraph" w:styleId="DocumentMap">
     <w:name w:val="Document Map"/>
     <w:basedOn w:val="Normal"/>
-    <w:link w:val="MapadoDocumentoChar"/>
+    <w:link w:val="DocumentMapChar"/>
     <w:uiPriority w:val="99"/>
     <w:semiHidden/>
     <w:unhideWhenUsed/>
@@ -995,10 +1708,10 @@
       <w:rFonts w:ascii="Helvetica" w:hAnsi="Helvetica"/>
     </w:rPr>
   </w:style>
-  <w:style w:type="character" w:customStyle="1" w:styleId="MapadoDocumentoChar">
-    <w:name w:val="Mapa do Documento Char"/>
-    <w:basedOn w:val="Fontepargpadro"/>
-    <w:link w:val="MapadoDocumento"/>
+  <w:style w:type="character" w:customStyle="1" w:styleId="DocumentMapChar">
+    <w:name w:val="Document Map Char"/>
+    <w:basedOn w:val="DefaultParagraphFont"/>
+    <w:link w:val="DocumentMap"/>
     <w:uiPriority w:val="99"/>
     <w:semiHidden/>
     <w:rsid w:val="00F635A5"/>
@@ -1276,7 +1989,7 @@
 </file>
 
 <file path=customXml/itemProps1.xml><?xml version="1.0" encoding="utf-8"?>
-<ds:datastoreItem xmlns:ds="http://schemas.openxmlformats.org/officeDocument/2006/customXml" ds:itemID="{96F58DD3-38AD-C24E-AF73-B00FC143A0EC}">
+<ds:datastoreItem xmlns:ds="http://schemas.openxmlformats.org/officeDocument/2006/customXml" ds:itemID="{0B1AA485-B2BC-A945-A2CE-F175EB7D3F8C}">
   <ds:schemaRefs>
     <ds:schemaRef ds:uri="http://schemas.openxmlformats.org/officeDocument/2006/bibliography"/>
   </ds:schemaRefs>

</xml_diff>